<commit_message>
Spring HiFi impulse response
</commit_message>
<xml_diff>
--- a/PDS3.docx
+++ b/PDS3.docx
@@ -120,12 +120,36 @@
       <w:pPr>
         <w:pStyle w:val="NormalWeb"/>
         <w:spacing w:before="0" w:beforeAutospacing="0" w:after="0" w:afterAutospacing="0"/>
-      </w:pPr>
-      <w:r>
         <w:rPr>
           <w:color w:val="000000"/>
         </w:rPr>
+      </w:pPr>
+      <w:r>
+        <w:rPr>
+          <w:color w:val="000000"/>
+        </w:rPr>
         <w:t xml:space="preserve"> 3. Analizar los resultados obtenidos teórica y experimentalmente en los dos puntos anteriores, comparar los sistemas y realizar los comentarios pertinentes a su comportamiento. </w:t>
+      </w:r>
+    </w:p>
+    <w:p>
+      <w:pPr>
+        <w:pStyle w:val="NormalWeb"/>
+        <w:spacing w:before="0" w:beforeAutospacing="0" w:after="0" w:afterAutospacing="0"/>
+        <w:rPr>
+          <w:color w:val="000000"/>
+        </w:rPr>
+      </w:pPr>
+    </w:p>
+    <w:p>
+      <w:pPr>
+        <w:pStyle w:val="NormalWeb"/>
+        <w:spacing w:before="0" w:beforeAutospacing="0" w:after="0" w:afterAutospacing="0"/>
+      </w:pPr>
+      <w:r>
+        <w:rPr>
+          <w:color w:val="000000"/>
+        </w:rPr>
+        <w:t>NOTI_RES</w:t>
       </w:r>
     </w:p>
     <w:p>
@@ -141,8 +165,8 @@
         </w:rPr>
         <w:drawing>
           <wp:inline distT="0" distB="0" distL="0" distR="0" wp14:anchorId="4A98B2FB" wp14:editId="4B0D6846">
-            <wp:extent cx="3838575" cy="2285981"/>
-            <wp:effectExtent l="0" t="0" r="0" b="635"/>
+            <wp:extent cx="3352800" cy="1996688"/>
+            <wp:effectExtent l="0" t="0" r="0" b="3810"/>
             <wp:docPr id="1" name="Imagen 1"/>
             <wp:cNvGraphicFramePr>
               <a:graphicFrameLocks xmlns:a="http://schemas.openxmlformats.org/drawingml/2006/main" noChangeAspect="1"/>
@@ -162,7 +186,7 @@
                   <pic:spPr bwMode="auto">
                     <a:xfrm>
                       <a:off x="0" y="0"/>
-                      <a:ext cx="3849590" cy="2292541"/>
+                      <a:ext cx="3368605" cy="2006100"/>
                     </a:xfrm>
                     <a:prstGeom prst="rect">
                       <a:avLst/>
@@ -196,8 +220,8 @@
         </w:rPr>
         <w:drawing>
           <wp:inline distT="0" distB="0" distL="0" distR="0" wp14:anchorId="088A9FC4" wp14:editId="37ADA4F5">
-            <wp:extent cx="3810000" cy="2282883"/>
-            <wp:effectExtent l="0" t="0" r="0" b="3175"/>
+            <wp:extent cx="3352800" cy="2008938"/>
+            <wp:effectExtent l="0" t="0" r="0" b="0"/>
             <wp:docPr id="2" name="Imagen 2"/>
             <wp:cNvGraphicFramePr>
               <a:graphicFrameLocks xmlns:a="http://schemas.openxmlformats.org/drawingml/2006/main" noChangeAspect="1"/>
@@ -217,7 +241,7 @@
                   <pic:spPr bwMode="auto">
                     <a:xfrm>
                       <a:off x="0" y="0"/>
-                      <a:ext cx="3820955" cy="2289447"/>
+                      <a:ext cx="3382091" cy="2026489"/>
                     </a:xfrm>
                     <a:prstGeom prst="rect">
                       <a:avLst/>
@@ -252,8 +276,8 @@
         <w:lastRenderedPageBreak/>
         <w:drawing>
           <wp:inline distT="0" distB="0" distL="0" distR="0" wp14:anchorId="7B9244D4" wp14:editId="66963BBD">
-            <wp:extent cx="3810000" cy="2337955"/>
-            <wp:effectExtent l="0" t="0" r="0" b="5715"/>
+            <wp:extent cx="3352800" cy="2057401"/>
+            <wp:effectExtent l="0" t="0" r="0" b="0"/>
             <wp:docPr id="3" name="Imagen 3"/>
             <wp:cNvGraphicFramePr>
               <a:graphicFrameLocks xmlns:a="http://schemas.openxmlformats.org/drawingml/2006/main" noChangeAspect="1"/>
@@ -273,7 +297,7 @@
                   <pic:spPr bwMode="auto">
                     <a:xfrm>
                       <a:off x="0" y="0"/>
-                      <a:ext cx="3825936" cy="2347734"/>
+                      <a:ext cx="3375261" cy="2071184"/>
                     </a:xfrm>
                     <a:prstGeom prst="rect">
                       <a:avLst/>
@@ -293,7 +317,580 @@
           </wp:inline>
         </w:drawing>
       </w:r>
+    </w:p>
+    <w:p>
+      <w:pPr>
+        <w:rPr>
+          <w:lang w:val="es-MX"/>
+        </w:rPr>
+      </w:pPr>
+      <w:r>
+        <w:rPr>
+          <w:noProof/>
+          <w:lang w:val="es-MX" w:eastAsia="es-MX"/>
+        </w:rPr>
+        <w:drawing>
+          <wp:inline distT="0" distB="0" distL="0" distR="0" wp14:anchorId="30059E1E" wp14:editId="3F2BA889">
+            <wp:extent cx="3371850" cy="2038468"/>
+            <wp:effectExtent l="0" t="0" r="0" b="0"/>
+            <wp:docPr id="5" name="Imagen 5"/>
+            <wp:cNvGraphicFramePr>
+              <a:graphicFrameLocks xmlns:a="http://schemas.openxmlformats.org/drawingml/2006/main" noChangeAspect="1"/>
+            </wp:cNvGraphicFramePr>
+            <a:graphic xmlns:a="http://schemas.openxmlformats.org/drawingml/2006/main">
+              <a:graphicData uri="http://schemas.openxmlformats.org/drawingml/2006/picture">
+                <pic:pic xmlns:pic="http://schemas.openxmlformats.org/drawingml/2006/picture">
+                  <pic:nvPicPr>
+                    <pic:cNvPr id="1" name=""/>
+                    <pic:cNvPicPr/>
+                  </pic:nvPicPr>
+                  <pic:blipFill rotWithShape="1">
+                    <a:blip r:embed="rId7"/>
+                    <a:srcRect l="10353" t="12220" r="7671" b="8490"/>
+                    <a:stretch/>
+                  </pic:blipFill>
+                  <pic:spPr bwMode="auto">
+                    <a:xfrm>
+                      <a:off x="0" y="0"/>
+                      <a:ext cx="3391652" cy="2050440"/>
+                    </a:xfrm>
+                    <a:prstGeom prst="rect">
+                      <a:avLst/>
+                    </a:prstGeom>
+                    <a:ln>
+                      <a:noFill/>
+                    </a:ln>
+                    <a:extLst>
+                      <a:ext uri="{53640926-AAD7-44D8-BBD7-CCE9431645EC}">
+                        <a14:shadowObscured xmlns:a14="http://schemas.microsoft.com/office/drawing/2010/main"/>
+                      </a:ext>
+                    </a:extLst>
+                  </pic:spPr>
+                </pic:pic>
+              </a:graphicData>
+            </a:graphic>
+          </wp:inline>
+        </w:drawing>
+      </w:r>
+    </w:p>
+    <w:p>
+      <w:pPr>
+        <w:rPr>
+          <w:lang w:val="es-MX"/>
+        </w:rPr>
+      </w:pPr>
+      <w:r>
+        <w:rPr>
+          <w:noProof/>
+          <w:lang w:val="es-MX" w:eastAsia="es-MX"/>
+        </w:rPr>
+        <w:drawing>
+          <wp:inline distT="0" distB="0" distL="0" distR="0" wp14:anchorId="406FDB55" wp14:editId="15408EDA">
+            <wp:extent cx="3362325" cy="2055142"/>
+            <wp:effectExtent l="0" t="0" r="0" b="2540"/>
+            <wp:docPr id="4" name="Imagen 4"/>
+            <wp:cNvGraphicFramePr>
+              <a:graphicFrameLocks xmlns:a="http://schemas.openxmlformats.org/drawingml/2006/main" noChangeAspect="1"/>
+            </wp:cNvGraphicFramePr>
+            <a:graphic xmlns:a="http://schemas.openxmlformats.org/drawingml/2006/main">
+              <a:graphicData uri="http://schemas.openxmlformats.org/drawingml/2006/picture">
+                <pic:pic xmlns:pic="http://schemas.openxmlformats.org/drawingml/2006/picture">
+                  <pic:nvPicPr>
+                    <pic:cNvPr id="1" name=""/>
+                    <pic:cNvPicPr/>
+                  </pic:nvPicPr>
+                  <pic:blipFill rotWithShape="1">
+                    <a:blip r:embed="rId8"/>
+                    <a:srcRect l="10862" t="11947" r="7502" b="8219"/>
+                    <a:stretch/>
+                  </pic:blipFill>
+                  <pic:spPr bwMode="auto">
+                    <a:xfrm>
+                      <a:off x="0" y="0"/>
+                      <a:ext cx="3393002" cy="2073893"/>
+                    </a:xfrm>
+                    <a:prstGeom prst="rect">
+                      <a:avLst/>
+                    </a:prstGeom>
+                    <a:ln>
+                      <a:noFill/>
+                    </a:ln>
+                    <a:extLst>
+                      <a:ext uri="{53640926-AAD7-44D8-BBD7-CCE9431645EC}">
+                        <a14:shadowObscured xmlns:a14="http://schemas.microsoft.com/office/drawing/2010/main"/>
+                      </a:ext>
+                    </a:extLst>
+                  </pic:spPr>
+                </pic:pic>
+              </a:graphicData>
+            </a:graphic>
+          </wp:inline>
+        </w:drawing>
+      </w:r>
+    </w:p>
+    <w:p>
+      <w:pPr>
+        <w:rPr>
+          <w:lang w:val="es-MX"/>
+        </w:rPr>
+      </w:pPr>
+      <w:r>
+        <w:rPr>
+          <w:noProof/>
+          <w:lang w:val="es-MX" w:eastAsia="es-MX"/>
+        </w:rPr>
+        <w:lastRenderedPageBreak/>
+        <w:drawing>
+          <wp:inline distT="0" distB="0" distL="0" distR="0" wp14:anchorId="5F7ECC0D" wp14:editId="39205520">
+            <wp:extent cx="3381375" cy="2064047"/>
+            <wp:effectExtent l="0" t="0" r="0" b="0"/>
+            <wp:docPr id="6" name="Imagen 6"/>
+            <wp:cNvGraphicFramePr>
+              <a:graphicFrameLocks xmlns:a="http://schemas.openxmlformats.org/drawingml/2006/main" noChangeAspect="1"/>
+            </wp:cNvGraphicFramePr>
+            <a:graphic xmlns:a="http://schemas.openxmlformats.org/drawingml/2006/main">
+              <a:graphicData uri="http://schemas.openxmlformats.org/drawingml/2006/picture">
+                <pic:pic xmlns:pic="http://schemas.openxmlformats.org/drawingml/2006/picture">
+                  <pic:nvPicPr>
+                    <pic:cNvPr id="1" name=""/>
+                    <pic:cNvPicPr/>
+                  </pic:nvPicPr>
+                  <pic:blipFill rotWithShape="1">
+                    <a:blip r:embed="rId9"/>
+                    <a:srcRect l="10862" t="11404" r="7672" b="9033"/>
+                    <a:stretch/>
+                  </pic:blipFill>
+                  <pic:spPr bwMode="auto">
+                    <a:xfrm>
+                      <a:off x="0" y="0"/>
+                      <a:ext cx="3407122" cy="2079763"/>
+                    </a:xfrm>
+                    <a:prstGeom prst="rect">
+                      <a:avLst/>
+                    </a:prstGeom>
+                    <a:ln>
+                      <a:noFill/>
+                    </a:ln>
+                    <a:extLst>
+                      <a:ext uri="{53640926-AAD7-44D8-BBD7-CCE9431645EC}">
+                        <a14:shadowObscured xmlns:a14="http://schemas.microsoft.com/office/drawing/2010/main"/>
+                      </a:ext>
+                    </a:extLst>
+                  </pic:spPr>
+                </pic:pic>
+              </a:graphicData>
+            </a:graphic>
+          </wp:inline>
+        </w:drawing>
+      </w:r>
+    </w:p>
+    <w:p>
+      <w:pPr>
+        <w:rPr>
+          <w:lang w:val="es-MX"/>
+        </w:rPr>
+      </w:pPr>
+      <w:r>
+        <w:rPr>
+          <w:noProof/>
+          <w:lang w:val="es-MX" w:eastAsia="es-MX"/>
+        </w:rPr>
+        <w:drawing>
+          <wp:inline distT="0" distB="0" distL="0" distR="0" wp14:anchorId="68DBE4E6" wp14:editId="37EDE523">
+            <wp:extent cx="3409950" cy="2094581"/>
+            <wp:effectExtent l="0" t="0" r="0" b="1270"/>
+            <wp:docPr id="7" name="Imagen 7"/>
+            <wp:cNvGraphicFramePr>
+              <a:graphicFrameLocks xmlns:a="http://schemas.openxmlformats.org/drawingml/2006/main" noChangeAspect="1"/>
+            </wp:cNvGraphicFramePr>
+            <a:graphic xmlns:a="http://schemas.openxmlformats.org/drawingml/2006/main">
+              <a:graphicData uri="http://schemas.openxmlformats.org/drawingml/2006/picture">
+                <pic:pic xmlns:pic="http://schemas.openxmlformats.org/drawingml/2006/picture">
+                  <pic:nvPicPr>
+                    <pic:cNvPr id="1" name=""/>
+                    <pic:cNvPicPr/>
+                  </pic:nvPicPr>
+                  <pic:blipFill rotWithShape="1">
+                    <a:blip r:embed="rId10"/>
+                    <a:srcRect l="10862" t="12491" r="8181" b="7947"/>
+                    <a:stretch/>
+                  </pic:blipFill>
+                  <pic:spPr bwMode="auto">
+                    <a:xfrm>
+                      <a:off x="0" y="0"/>
+                      <a:ext cx="3422735" cy="2102434"/>
+                    </a:xfrm>
+                    <a:prstGeom prst="rect">
+                      <a:avLst/>
+                    </a:prstGeom>
+                    <a:ln>
+                      <a:noFill/>
+                    </a:ln>
+                    <a:extLst>
+                      <a:ext uri="{53640926-AAD7-44D8-BBD7-CCE9431645EC}">
+                        <a14:shadowObscured xmlns:a14="http://schemas.microsoft.com/office/drawing/2010/main"/>
+                      </a:ext>
+                    </a:extLst>
+                  </pic:spPr>
+                </pic:pic>
+              </a:graphicData>
+            </a:graphic>
+          </wp:inline>
+        </w:drawing>
+      </w:r>
+    </w:p>
+    <w:p>
+      <w:pPr>
+        <w:rPr>
+          <w:lang w:val="es-MX"/>
+        </w:rPr>
+      </w:pPr>
+      <w:r>
+        <w:rPr>
+          <w:noProof/>
+          <w:lang w:val="es-MX" w:eastAsia="es-MX"/>
+        </w:rPr>
+        <w:drawing>
+          <wp:inline distT="0" distB="0" distL="0" distR="0" wp14:anchorId="56697AEE" wp14:editId="4608F46F">
+            <wp:extent cx="3419475" cy="2093264"/>
+            <wp:effectExtent l="0" t="0" r="0" b="2540"/>
+            <wp:docPr id="8" name="Imagen 8"/>
+            <wp:cNvGraphicFramePr>
+              <a:graphicFrameLocks xmlns:a="http://schemas.openxmlformats.org/drawingml/2006/main" noChangeAspect="1"/>
+            </wp:cNvGraphicFramePr>
+            <a:graphic xmlns:a="http://schemas.openxmlformats.org/drawingml/2006/main">
+              <a:graphicData uri="http://schemas.openxmlformats.org/drawingml/2006/picture">
+                <pic:pic xmlns:pic="http://schemas.openxmlformats.org/drawingml/2006/picture">
+                  <pic:nvPicPr>
+                    <pic:cNvPr id="1" name=""/>
+                    <pic:cNvPicPr/>
+                  </pic:nvPicPr>
+                  <pic:blipFill rotWithShape="1">
+                    <a:blip r:embed="rId11"/>
+                    <a:srcRect l="10692" t="12219" r="8350" b="8490"/>
+                    <a:stretch/>
+                  </pic:blipFill>
+                  <pic:spPr bwMode="auto">
+                    <a:xfrm>
+                      <a:off x="0" y="0"/>
+                      <a:ext cx="3432614" cy="2101307"/>
+                    </a:xfrm>
+                    <a:prstGeom prst="rect">
+                      <a:avLst/>
+                    </a:prstGeom>
+                    <a:ln>
+                      <a:noFill/>
+                    </a:ln>
+                    <a:extLst>
+                      <a:ext uri="{53640926-AAD7-44D8-BBD7-CCE9431645EC}">
+                        <a14:shadowObscured xmlns:a14="http://schemas.microsoft.com/office/drawing/2010/main"/>
+                      </a:ext>
+                    </a:extLst>
+                  </pic:spPr>
+                </pic:pic>
+              </a:graphicData>
+            </a:graphic>
+          </wp:inline>
+        </w:drawing>
+      </w:r>
+    </w:p>
+    <w:p>
+      <w:pPr>
+        <w:rPr>
+          <w:lang w:val="es-MX"/>
+        </w:rPr>
+      </w:pPr>
+      <w:r>
+        <w:rPr>
+          <w:noProof/>
+          <w:lang w:val="es-MX" w:eastAsia="es-MX"/>
+        </w:rPr>
+        <w:lastRenderedPageBreak/>
+        <w:drawing>
+          <wp:inline distT="0" distB="0" distL="0" distR="0" wp14:anchorId="7D7537B5" wp14:editId="14E710EB">
+            <wp:extent cx="3294374" cy="2009775"/>
+            <wp:effectExtent l="0" t="0" r="1905" b="0"/>
+            <wp:docPr id="9" name="Imagen 9"/>
+            <wp:cNvGraphicFramePr>
+              <a:graphicFrameLocks xmlns:a="http://schemas.openxmlformats.org/drawingml/2006/main" noChangeAspect="1"/>
+            </wp:cNvGraphicFramePr>
+            <a:graphic xmlns:a="http://schemas.openxmlformats.org/drawingml/2006/main">
+              <a:graphicData uri="http://schemas.openxmlformats.org/drawingml/2006/picture">
+                <pic:pic xmlns:pic="http://schemas.openxmlformats.org/drawingml/2006/picture">
+                  <pic:nvPicPr>
+                    <pic:cNvPr id="1" name=""/>
+                    <pic:cNvPicPr/>
+                  </pic:nvPicPr>
+                  <pic:blipFill rotWithShape="1">
+                    <a:blip r:embed="rId12"/>
+                    <a:srcRect l="10862" t="12763" r="8181" b="8219"/>
+                    <a:stretch/>
+                  </pic:blipFill>
+                  <pic:spPr bwMode="auto">
+                    <a:xfrm>
+                      <a:off x="0" y="0"/>
+                      <a:ext cx="3306430" cy="2017130"/>
+                    </a:xfrm>
+                    <a:prstGeom prst="rect">
+                      <a:avLst/>
+                    </a:prstGeom>
+                    <a:ln>
+                      <a:noFill/>
+                    </a:ln>
+                    <a:extLst>
+                      <a:ext uri="{53640926-AAD7-44D8-BBD7-CCE9431645EC}">
+                        <a14:shadowObscured xmlns:a14="http://schemas.microsoft.com/office/drawing/2010/main"/>
+                      </a:ext>
+                    </a:extLst>
+                  </pic:spPr>
+                </pic:pic>
+              </a:graphicData>
+            </a:graphic>
+          </wp:inline>
+        </w:drawing>
+      </w:r>
+    </w:p>
+    <w:p>
+      <w:pPr>
+        <w:rPr>
+          <w:lang w:val="es-MX"/>
+        </w:rPr>
+      </w:pPr>
+      <w:r>
+        <w:rPr>
+          <w:noProof/>
+          <w:lang w:val="es-MX" w:eastAsia="es-MX"/>
+        </w:rPr>
+        <w:drawing>
+          <wp:inline distT="0" distB="0" distL="0" distR="0" wp14:anchorId="21C5E041" wp14:editId="76580924">
+            <wp:extent cx="3324225" cy="2000052"/>
+            <wp:effectExtent l="0" t="0" r="0" b="635"/>
+            <wp:docPr id="10" name="Imagen 10"/>
+            <wp:cNvGraphicFramePr>
+              <a:graphicFrameLocks xmlns:a="http://schemas.openxmlformats.org/drawingml/2006/main" noChangeAspect="1"/>
+            </wp:cNvGraphicFramePr>
+            <a:graphic xmlns:a="http://schemas.openxmlformats.org/drawingml/2006/main">
+              <a:graphicData uri="http://schemas.openxmlformats.org/drawingml/2006/picture">
+                <pic:pic xmlns:pic="http://schemas.openxmlformats.org/drawingml/2006/picture">
+                  <pic:nvPicPr>
+                    <pic:cNvPr id="1" name=""/>
+                    <pic:cNvPicPr/>
+                  </pic:nvPicPr>
+                  <pic:blipFill rotWithShape="1">
+                    <a:blip r:embed="rId13"/>
+                    <a:srcRect l="10353" t="12491" r="7841" b="8762"/>
+                    <a:stretch/>
+                  </pic:blipFill>
+                  <pic:spPr bwMode="auto">
+                    <a:xfrm>
+                      <a:off x="0" y="0"/>
+                      <a:ext cx="3340204" cy="2009666"/>
+                    </a:xfrm>
+                    <a:prstGeom prst="rect">
+                      <a:avLst/>
+                    </a:prstGeom>
+                    <a:ln>
+                      <a:noFill/>
+                    </a:ln>
+                    <a:extLst>
+                      <a:ext uri="{53640926-AAD7-44D8-BBD7-CCE9431645EC}">
+                        <a14:shadowObscured xmlns:a14="http://schemas.microsoft.com/office/drawing/2010/main"/>
+                      </a:ext>
+                    </a:extLst>
+                  </pic:spPr>
+                </pic:pic>
+              </a:graphicData>
+            </a:graphic>
+          </wp:inline>
+        </w:drawing>
+      </w:r>
+    </w:p>
+    <w:p>
+      <w:pPr>
+        <w:rPr>
+          <w:lang w:val="es-MX"/>
+        </w:rPr>
+      </w:pPr>
+    </w:p>
+    <w:p>
+      <w:pPr>
+        <w:rPr>
+          <w:lang w:val="es-MX"/>
+        </w:rPr>
+      </w:pPr>
+      <w:r>
+        <w:rPr>
+          <w:lang w:val="es-MX"/>
+        </w:rPr>
+        <w:t>SPRING_HIFI</w:t>
+      </w:r>
+    </w:p>
+    <w:p>
+      <w:pPr>
+        <w:rPr>
+          <w:lang w:val="es-MX"/>
+        </w:rPr>
+      </w:pPr>
+      <w:r>
+        <w:rPr>
+          <w:noProof/>
+          <w:lang w:val="es-MX" w:eastAsia="es-MX"/>
+        </w:rPr>
+        <w:drawing>
+          <wp:inline distT="0" distB="0" distL="0" distR="0" wp14:anchorId="16A5436F" wp14:editId="5719A0D2">
+            <wp:extent cx="3257550" cy="1895179"/>
+            <wp:effectExtent l="0" t="0" r="0" b="0"/>
+            <wp:docPr id="11" name="Imagen 11"/>
+            <wp:cNvGraphicFramePr>
+              <a:graphicFrameLocks xmlns:a="http://schemas.openxmlformats.org/drawingml/2006/main" noChangeAspect="1"/>
+            </wp:cNvGraphicFramePr>
+            <a:graphic xmlns:a="http://schemas.openxmlformats.org/drawingml/2006/main">
+              <a:graphicData uri="http://schemas.openxmlformats.org/drawingml/2006/picture">
+                <pic:pic xmlns:pic="http://schemas.openxmlformats.org/drawingml/2006/picture">
+                  <pic:nvPicPr>
+                    <pic:cNvPr id="1" name=""/>
+                    <pic:cNvPicPr/>
+                  </pic:nvPicPr>
+                  <pic:blipFill rotWithShape="1">
+                    <a:blip r:embed="rId14"/>
+                    <a:srcRect l="10523" t="12762" r="7501" b="10934"/>
+                    <a:stretch/>
+                  </pic:blipFill>
+                  <pic:spPr bwMode="auto">
+                    <a:xfrm>
+                      <a:off x="0" y="0"/>
+                      <a:ext cx="3274908" cy="1905278"/>
+                    </a:xfrm>
+                    <a:prstGeom prst="rect">
+                      <a:avLst/>
+                    </a:prstGeom>
+                    <a:ln>
+                      <a:noFill/>
+                    </a:ln>
+                    <a:extLst>
+                      <a:ext uri="{53640926-AAD7-44D8-BBD7-CCE9431645EC}">
+                        <a14:shadowObscured xmlns:a14="http://schemas.microsoft.com/office/drawing/2010/main"/>
+                      </a:ext>
+                    </a:extLst>
+                  </pic:spPr>
+                </pic:pic>
+              </a:graphicData>
+            </a:graphic>
+          </wp:inline>
+        </w:drawing>
+      </w:r>
+    </w:p>
+    <w:p>
+      <w:pPr>
+        <w:rPr>
+          <w:lang w:val="es-MX"/>
+        </w:rPr>
+      </w:pPr>
+      <w:r>
+        <w:rPr>
+          <w:noProof/>
+          <w:lang w:val="es-MX" w:eastAsia="es-MX"/>
+        </w:rPr>
+        <w:lastRenderedPageBreak/>
+        <w:drawing>
+          <wp:inline distT="0" distB="0" distL="0" distR="0" wp14:anchorId="38713F13" wp14:editId="77A0A999">
+            <wp:extent cx="3400425" cy="2031700"/>
+            <wp:effectExtent l="0" t="0" r="0" b="6985"/>
+            <wp:docPr id="12" name="Imagen 12"/>
+            <wp:cNvGraphicFramePr>
+              <a:graphicFrameLocks xmlns:a="http://schemas.openxmlformats.org/drawingml/2006/main" noChangeAspect="1"/>
+            </wp:cNvGraphicFramePr>
+            <a:graphic xmlns:a="http://schemas.openxmlformats.org/drawingml/2006/main">
+              <a:graphicData uri="http://schemas.openxmlformats.org/drawingml/2006/picture">
+                <pic:pic xmlns:pic="http://schemas.openxmlformats.org/drawingml/2006/picture">
+                  <pic:nvPicPr>
+                    <pic:cNvPr id="1" name=""/>
+                    <pic:cNvPicPr/>
+                  </pic:nvPicPr>
+                  <pic:blipFill rotWithShape="1">
+                    <a:blip r:embed="rId15"/>
+                    <a:srcRect l="11202" t="12491" r="7841" b="10119"/>
+                    <a:stretch/>
+                  </pic:blipFill>
+                  <pic:spPr bwMode="auto">
+                    <a:xfrm>
+                      <a:off x="0" y="0"/>
+                      <a:ext cx="3415261" cy="2040564"/>
+                    </a:xfrm>
+                    <a:prstGeom prst="rect">
+                      <a:avLst/>
+                    </a:prstGeom>
+                    <a:ln>
+                      <a:noFill/>
+                    </a:ln>
+                    <a:extLst>
+                      <a:ext uri="{53640926-AAD7-44D8-BBD7-CCE9431645EC}">
+                        <a14:shadowObscured xmlns:a14="http://schemas.microsoft.com/office/drawing/2010/main"/>
+                      </a:ext>
+                    </a:extLst>
+                  </pic:spPr>
+                </pic:pic>
+              </a:graphicData>
+            </a:graphic>
+          </wp:inline>
+        </w:drawing>
+      </w:r>
+    </w:p>
+    <w:p>
+      <w:pPr>
+        <w:rPr>
+          <w:lang w:val="es-MX"/>
+        </w:rPr>
+      </w:pPr>
       <w:bookmarkStart w:id="0" w:name="_GoBack"/>
+      <w:r>
+        <w:rPr>
+          <w:noProof/>
+          <w:lang w:val="es-MX" w:eastAsia="es-MX"/>
+        </w:rPr>
+        <w:drawing>
+          <wp:inline distT="0" distB="0" distL="0" distR="0" wp14:anchorId="6EDD7F66" wp14:editId="189CBA56">
+            <wp:extent cx="3467100" cy="2081696"/>
+            <wp:effectExtent l="0" t="0" r="0" b="0"/>
+            <wp:docPr id="13" name="Imagen 13"/>
+            <wp:cNvGraphicFramePr>
+              <a:graphicFrameLocks xmlns:a="http://schemas.openxmlformats.org/drawingml/2006/main" noChangeAspect="1"/>
+            </wp:cNvGraphicFramePr>
+            <a:graphic xmlns:a="http://schemas.openxmlformats.org/drawingml/2006/main">
+              <a:graphicData uri="http://schemas.openxmlformats.org/drawingml/2006/picture">
+                <pic:pic xmlns:pic="http://schemas.openxmlformats.org/drawingml/2006/picture">
+                  <pic:nvPicPr>
+                    <pic:cNvPr id="1" name=""/>
+                    <pic:cNvPicPr/>
+                  </pic:nvPicPr>
+                  <pic:blipFill rotWithShape="1">
+                    <a:blip r:embed="rId16"/>
+                    <a:srcRect l="10863" t="12491" r="7162" b="8762"/>
+                    <a:stretch/>
+                  </pic:blipFill>
+                  <pic:spPr bwMode="auto">
+                    <a:xfrm>
+                      <a:off x="0" y="0"/>
+                      <a:ext cx="3480239" cy="2089585"/>
+                    </a:xfrm>
+                    <a:prstGeom prst="rect">
+                      <a:avLst/>
+                    </a:prstGeom>
+                    <a:ln>
+                      <a:noFill/>
+                    </a:ln>
+                    <a:extLst>
+                      <a:ext uri="{53640926-AAD7-44D8-BBD7-CCE9431645EC}">
+                        <a14:shadowObscured xmlns:a14="http://schemas.microsoft.com/office/drawing/2010/main"/>
+                      </a:ext>
+                    </a:extLst>
+                  </pic:spPr>
+                </pic:pic>
+              </a:graphicData>
+            </a:graphic>
+          </wp:inline>
+        </w:drawing>
+      </w:r>
       <w:bookmarkEnd w:id="0"/>
     </w:p>
     <w:sectPr>

</xml_diff>